<commit_message>
Update early warning system research
</commit_message>
<xml_diff>
--- a/Challenge week/Early warning system research.docx
+++ b/Challenge week/Early warning system research.docx
@@ -69,7 +69,13 @@
     <w:p/>
     <w:p>
       <w:r>
-        <w:t>Article evidence:</w:t>
+        <w:t>Article</w:t>
+      </w:r>
+      <w:r>
+        <w:t>s</w:t>
+      </w:r>
+      <w:r>
+        <w:t>:</w:t>
       </w:r>
     </w:p>
     <w:p>
@@ -79,6 +85,11 @@
           <w:ilvl w:val="0"/>
           <w:numId w:val="1"/>
         </w:numPr>
+        <w:rPr>
+          <w:rStyle w:val="Hyperlink"/>
+          <w:color w:val="auto"/>
+          <w:u w:val="none"/>
+        </w:rPr>
       </w:pPr>
       <w:hyperlink r:id="rId5" w:history="1">
         <w:r>
@@ -89,14 +100,23 @@
         </w:r>
       </w:hyperlink>
     </w:p>
-    <w:p/>
     <w:p>
       <w:pPr>
         <w:pStyle w:val="ListParagraph"/>
+      </w:pPr>
+    </w:p>
+    <w:p>
+      <w:pPr>
+        <w:pStyle w:val="NoSpacing"/>
         <w:numPr>
           <w:ilvl w:val="0"/>
           <w:numId w:val="1"/>
         </w:numPr>
+        <w:rPr>
+          <w:rStyle w:val="Hyperlink"/>
+          <w:color w:val="auto"/>
+          <w:u w:val="none"/>
+        </w:rPr>
       </w:pPr>
       <w:hyperlink r:id="rId6" w:history="1">
         <w:r>
@@ -107,7 +127,87 @@
         </w:r>
       </w:hyperlink>
     </w:p>
-    <w:p/>
+    <w:p>
+      <w:pPr>
+        <w:pStyle w:val="NoSpacing"/>
+      </w:pPr>
+    </w:p>
+    <w:p>
+      <w:pPr>
+        <w:pStyle w:val="NoSpacing"/>
+        <w:numPr>
+          <w:ilvl w:val="0"/>
+          <w:numId w:val="1"/>
+        </w:numPr>
+      </w:pPr>
+      <w:hyperlink r:id="rId7" w:history="1">
+        <w:r>
+          <w:rPr>
+            <w:rStyle w:val="Hyperlink"/>
+          </w:rPr>
+          <w:t>https://www.cpni.gov.uk/countering-threats-unmanned-aerial-systems-0</w:t>
+        </w:r>
+      </w:hyperlink>
+    </w:p>
+    <w:p>
+      <w:pPr>
+        <w:pStyle w:val="ListParagraph"/>
+      </w:pPr>
+    </w:p>
+    <w:p>
+      <w:pPr>
+        <w:pStyle w:val="ListParagraph"/>
+      </w:pPr>
+    </w:p>
+    <w:p>
+      <w:r>
+        <w:t>YouTube links:</w:t>
+      </w:r>
+    </w:p>
+    <w:p>
+      <w:hyperlink r:id="rId8" w:history="1">
+        <w:r>
+          <w:rPr>
+            <w:rStyle w:val="Hyperlink"/>
+          </w:rPr>
+          <w:t>https://www.youtube.com/watch?v=XTN5mFBTcG4</w:t>
+        </w:r>
+      </w:hyperlink>
+    </w:p>
+    <w:p>
+      <w:pPr>
+        <w:pStyle w:val="ListParagraph"/>
+        <w:numPr>
+          <w:ilvl w:val="0"/>
+          <w:numId w:val="2"/>
+        </w:numPr>
+      </w:pPr>
+      <w:r>
+        <w:t>Drone Detection and Counter UAS for Airports</w:t>
+      </w:r>
+    </w:p>
+    <w:p>
+      <w:hyperlink r:id="rId9" w:history="1">
+        <w:r>
+          <w:rPr>
+            <w:rStyle w:val="Hyperlink"/>
+          </w:rPr>
+          <w:t>https://www.youtube.com/watch?v=qWBnyC4iLIY</w:t>
+        </w:r>
+      </w:hyperlink>
+    </w:p>
+    <w:p>
+      <w:pPr>
+        <w:pStyle w:val="ListParagraph"/>
+        <w:numPr>
+          <w:ilvl w:val="0"/>
+          <w:numId w:val="2"/>
+        </w:numPr>
+      </w:pPr>
+      <w:r>
+        <w:t>Anti-Drone System for UAV detection and neutralization</w:t>
+      </w:r>
+    </w:p>
     <w:sectPr>
       <w:pgSz w:w="11906" w:h="16838"/>
       <w:pgMar w:top="1440" w:right="1440" w:bottom="1440" w:left="1440" w:header="708" w:footer="708" w:gutter="0"/>
@@ -121,9 +221,122 @@
 <file path=word/numbering.xml><?xml version="1.0" encoding="utf-8"?>
 <w:numbering xmlns:wpc="http://schemas.microsoft.com/office/word/2010/wordprocessingCanvas" xmlns:cx="http://schemas.microsoft.com/office/drawing/2014/chartex" xmlns:cx1="http://schemas.microsoft.com/office/drawing/2015/9/8/chartex" xmlns:cx2="http://schemas.microsoft.com/office/drawing/2015/10/21/chartex" xmlns:cx3="http://schemas.microsoft.com/office/drawing/2016/5/9/chartex" xmlns:cx4="http://schemas.microsoft.com/office/drawing/2016/5/10/chartex" xmlns:cx5="http://schemas.microsoft.com/office/drawing/2016/5/11/chartex" xmlns:cx6="http://schemas.microsoft.com/office/drawing/2016/5/12/chartex" xmlns:cx7="http://schemas.microsoft.com/office/drawing/2016/5/13/chartex" xmlns:cx8="http://schemas.microsoft.com/office/drawing/2016/5/14/chartex" xmlns:mc="http://schemas.openxmlformats.org/markup-compatibility/2006" xmlns:aink="http://schemas.microsoft.com/office/drawing/2016/ink" xmlns:am3d="http://schemas.microsoft.com/office/drawing/2017/model3d" xmlns:o="urn:schemas-microsoft-com:office:office" xmlns:r="http://schemas.openxmlformats.org/officeDocument/2006/relationships" xmlns:m="http://schemas.openxmlformats.org/officeDocument/2006/math" xmlns:v="urn:schemas-microsoft-com:vml" xmlns:wp14="http://schemas.microsoft.com/office/word/2010/wordprocessingDrawing" xmlns:wp="http://schemas.openxmlformats.org/drawingml/2006/wordprocessingDrawing" xmlns:w10="urn:schemas-microsoft-com:office:word" xmlns:w="http://schemas.openxmlformats.org/wordprocessingml/2006/main" xmlns:w14="http://schemas.microsoft.com/office/word/2010/wordml" xmlns:w15="http://schemas.microsoft.com/office/word/2012/wordml" xmlns:w16cex="http://schemas.microsoft.com/office/word/2018/wordml/cex" xmlns:w16cid="http://schemas.microsoft.com/office/word/2016/wordml/cid" xmlns:w16="http://schemas.microsoft.com/office/word/2018/wordml" xmlns:w16se="http://schemas.microsoft.com/office/word/2015/wordml/symex" xmlns:wpg="http://schemas.microsoft.com/office/word/2010/wordprocessingGroup" xmlns:wpi="http://schemas.microsoft.com/office/word/2010/wordprocessingInk" xmlns:wne="http://schemas.microsoft.com/office/word/2006/wordml" xmlns:wps="http://schemas.microsoft.com/office/word/2010/wordprocessingShape" mc:Ignorable="w14 w15 w16se w16cid w16 w16cex wp14">
   <w:abstractNum w:abstractNumId="0" w15:restartNumberingAfterBreak="0">
+    <w:nsid w:val="3C746421"/>
+    <w:multiLevelType w:val="hybridMultilevel"/>
+    <w:tmpl w:val="E86E8A7A"/>
+    <w:lvl w:ilvl="0" w:tplc="08090001">
+      <w:start w:val="1"/>
+      <w:numFmt w:val="bullet"/>
+      <w:lvlText w:val=""/>
+      <w:lvlJc w:val="left"/>
+      <w:pPr>
+        <w:ind w:left="720" w:hanging="360"/>
+      </w:pPr>
+      <w:rPr>
+        <w:rFonts w:ascii="Symbol" w:hAnsi="Symbol" w:hint="default"/>
+      </w:rPr>
+    </w:lvl>
+    <w:lvl w:ilvl="1" w:tplc="08090003" w:tentative="1">
+      <w:start w:val="1"/>
+      <w:numFmt w:val="bullet"/>
+      <w:lvlText w:val="o"/>
+      <w:lvlJc w:val="left"/>
+      <w:pPr>
+        <w:ind w:left="1440" w:hanging="360"/>
+      </w:pPr>
+      <w:rPr>
+        <w:rFonts w:ascii="Courier New" w:hAnsi="Courier New" w:cs="Courier New" w:hint="default"/>
+      </w:rPr>
+    </w:lvl>
+    <w:lvl w:ilvl="2" w:tplc="08090005" w:tentative="1">
+      <w:start w:val="1"/>
+      <w:numFmt w:val="bullet"/>
+      <w:lvlText w:val=""/>
+      <w:lvlJc w:val="left"/>
+      <w:pPr>
+        <w:ind w:left="2160" w:hanging="360"/>
+      </w:pPr>
+      <w:rPr>
+        <w:rFonts w:ascii="Wingdings" w:hAnsi="Wingdings" w:hint="default"/>
+      </w:rPr>
+    </w:lvl>
+    <w:lvl w:ilvl="3" w:tplc="08090001" w:tentative="1">
+      <w:start w:val="1"/>
+      <w:numFmt w:val="bullet"/>
+      <w:lvlText w:val=""/>
+      <w:lvlJc w:val="left"/>
+      <w:pPr>
+        <w:ind w:left="2880" w:hanging="360"/>
+      </w:pPr>
+      <w:rPr>
+        <w:rFonts w:ascii="Symbol" w:hAnsi="Symbol" w:hint="default"/>
+      </w:rPr>
+    </w:lvl>
+    <w:lvl w:ilvl="4" w:tplc="08090003" w:tentative="1">
+      <w:start w:val="1"/>
+      <w:numFmt w:val="bullet"/>
+      <w:lvlText w:val="o"/>
+      <w:lvlJc w:val="left"/>
+      <w:pPr>
+        <w:ind w:left="3600" w:hanging="360"/>
+      </w:pPr>
+      <w:rPr>
+        <w:rFonts w:ascii="Courier New" w:hAnsi="Courier New" w:cs="Courier New" w:hint="default"/>
+      </w:rPr>
+    </w:lvl>
+    <w:lvl w:ilvl="5" w:tplc="08090005" w:tentative="1">
+      <w:start w:val="1"/>
+      <w:numFmt w:val="bullet"/>
+      <w:lvlText w:val=""/>
+      <w:lvlJc w:val="left"/>
+      <w:pPr>
+        <w:ind w:left="4320" w:hanging="360"/>
+      </w:pPr>
+      <w:rPr>
+        <w:rFonts w:ascii="Wingdings" w:hAnsi="Wingdings" w:hint="default"/>
+      </w:rPr>
+    </w:lvl>
+    <w:lvl w:ilvl="6" w:tplc="08090001" w:tentative="1">
+      <w:start w:val="1"/>
+      <w:numFmt w:val="bullet"/>
+      <w:lvlText w:val=""/>
+      <w:lvlJc w:val="left"/>
+      <w:pPr>
+        <w:ind w:left="5040" w:hanging="360"/>
+      </w:pPr>
+      <w:rPr>
+        <w:rFonts w:ascii="Symbol" w:hAnsi="Symbol" w:hint="default"/>
+      </w:rPr>
+    </w:lvl>
+    <w:lvl w:ilvl="7" w:tplc="08090003" w:tentative="1">
+      <w:start w:val="1"/>
+      <w:numFmt w:val="bullet"/>
+      <w:lvlText w:val="o"/>
+      <w:lvlJc w:val="left"/>
+      <w:pPr>
+        <w:ind w:left="5760" w:hanging="360"/>
+      </w:pPr>
+      <w:rPr>
+        <w:rFonts w:ascii="Courier New" w:hAnsi="Courier New" w:cs="Courier New" w:hint="default"/>
+      </w:rPr>
+    </w:lvl>
+    <w:lvl w:ilvl="8" w:tplc="08090005" w:tentative="1">
+      <w:start w:val="1"/>
+      <w:numFmt w:val="bullet"/>
+      <w:lvlText w:val=""/>
+      <w:lvlJc w:val="left"/>
+      <w:pPr>
+        <w:ind w:left="6480" w:hanging="360"/>
+      </w:pPr>
+      <w:rPr>
+        <w:rFonts w:ascii="Wingdings" w:hAnsi="Wingdings" w:hint="default"/>
+      </w:rPr>
+    </w:lvl>
+  </w:abstractNum>
+  <w:abstractNum w:abstractNumId="1" w15:restartNumberingAfterBreak="0">
     <w:nsid w:val="738F757B"/>
     <w:multiLevelType w:val="hybridMultilevel"/>
-    <w:tmpl w:val="614E7862"/>
+    <w:tmpl w:val="E2D81BD2"/>
     <w:lvl w:ilvl="0" w:tplc="0809000F">
       <w:start w:val="1"/>
       <w:numFmt w:val="decimal"/>
@@ -207,6 +420,9 @@
     </w:lvl>
   </w:abstractNum>
   <w:num w:numId="1">
+    <w:abstractNumId w:val="1"/>
+  </w:num>
+  <w:num w:numId="2">
     <w:abstractNumId w:val="0"/>
   </w:num>
 </w:numbering>
@@ -741,6 +957,15 @@
       <w:contextualSpacing/>
     </w:pPr>
   </w:style>
+  <w:style w:type="paragraph" w:styleId="NoSpacing">
+    <w:name w:val="No Spacing"/>
+    <w:uiPriority w:val="1"/>
+    <w:qFormat/>
+    <w:rsid w:val="005344C4"/>
+    <w:pPr>
+      <w:spacing w:after="0" w:line="240" w:lineRule="auto"/>
+    </w:pPr>
+  </w:style>
 </w:styles>
 </file>
 

</xml_diff>